<commit_message>
source code, 2 errors from UML fixed, word doc with ouput, pseudocode doc fixed
</commit_message>
<xml_diff>
--- a/Pseudocode.docx
+++ b/Pseudocode.docx
@@ -44,6 +44,7 @@
         <w:t xml:space="preserve">Method </w:t>
       </w:r>
       <w:proofErr w:type="spellStart"/>
+      <w:proofErr w:type="gramStart"/>
       <w:r>
         <w:rPr>
           <w:b/>
@@ -64,7 +65,15 @@
           <w:b/>
           <w:bCs/>
         </w:rPr>
-        <w:t>()</w:t>
+        <w:t>(</w:t>
+      </w:r>
+      <w:proofErr w:type="gramEnd"/>
+      <w:r>
+        <w:rPr>
+          <w:b/>
+          <w:bCs/>
+        </w:rPr>
+        <w:t>)</w:t>
       </w:r>
       <w:r>
         <w:rPr>
@@ -96,6 +105,19 @@
         <w:t>:</w:t>
       </w:r>
     </w:p>
+    <w:p>
+      <w:pPr>
+        <w:rPr>
+          <w:b/>
+          <w:bCs/>
+        </w:rPr>
+      </w:pPr>
+    </w:p>
+    <w:p>
+      <w:r>
+        <w:t xml:space="preserve">Begin </w:t>
+      </w:r>
+    </w:p>
     <w:p/>
     <w:p>
       <w:r>
@@ -209,7 +231,11 @@
       </w:r>
     </w:p>
     <w:p/>
-    <w:p/>
+    <w:p>
+      <w:r>
+        <w:t>End</w:t>
+      </w:r>
+    </w:p>
     <w:p>
       <w:pPr>
         <w:pStyle w:val="Heading1"/>
@@ -299,6 +325,19 @@
     </w:p>
     <w:p>
       <w:r>
+        <w:t>Begin</w:t>
+      </w:r>
+    </w:p>
+    <w:p>
+      <w:pPr>
+        <w:rPr>
+          <w:b/>
+          <w:bCs/>
+        </w:rPr>
+      </w:pPr>
+    </w:p>
+    <w:p>
+      <w:r>
         <w:t>Add the @Override annotation</w:t>
       </w:r>
     </w:p>
@@ -377,6 +416,12 @@
     <w:p>
       <w:r>
         <w:t>Then return the product</w:t>
+      </w:r>
+    </w:p>
+    <w:p/>
+    <w:p>
+      <w:r>
+        <w:t>End</w:t>
       </w:r>
     </w:p>
     <w:p>
@@ -384,7 +429,6 @@
         <w:pStyle w:val="Heading1"/>
       </w:pPr>
       <w:r>
-        <w:lastRenderedPageBreak/>
         <w:t>Class Staff</w:t>
       </w:r>
       <w:r>
@@ -464,6 +508,19 @@
     </w:p>
     <w:p>
       <w:r>
+        <w:t>Begin</w:t>
+      </w:r>
+    </w:p>
+    <w:p>
+      <w:pPr>
+        <w:rPr>
+          <w:b/>
+          <w:bCs/>
+        </w:rPr>
+      </w:pPr>
+    </w:p>
+    <w:p>
+      <w:r>
         <w:t xml:space="preserve">Add the </w:t>
       </w:r>
       <w:r>
@@ -502,6 +559,12 @@
     <w:p>
       <w:r>
         <w:t>Then return the product</w:t>
+      </w:r>
+    </w:p>
+    <w:p/>
+    <w:p>
+      <w:r>
+        <w:t>End</w:t>
       </w:r>
     </w:p>
     <w:p/>

</xml_diff>